<commit_message>
Updated SDD, cleaned up old code, new class diagrams, changed way some of the items iterate in RequestProces
</commit_message>
<xml_diff>
--- a/SDD.docx
+++ b/SDD.docx
@@ -31,6 +31,13 @@
         </w:rPr>
         <w:t xml:space="preserve">This project will implement a simple airport take-off time slot scheduler. Plane submit requests to take off at a certain time and tell the air traffic controller how long they will need the runway for. This program will process these requests and assign each plane a takeoff time. </w:t>
       </w:r>
+      <w:r>
+        <w:rPr>
+          <w:rFonts w:ascii="Times New Roman" w:hAnsi="Times New Roman" w:cs="Times New Roman"/>
+          <w:sz w:val="24"/>
+        </w:rPr>
+        <w:t xml:space="preserve">It will keep track of all the planes waiting to take off, print out the status at each time interval and at the end print out the actual time each plane was on the runway. </w:t>
+      </w:r>
     </w:p>
     <w:p>
       <w:pPr>
@@ -73,13 +80,6 @@
           <w:rFonts w:ascii="Times New Roman" w:hAnsi="Times New Roman" w:cs="Times New Roman"/>
           <w:sz w:val="24"/>
         </w:rPr>
-        <w:t xml:space="preserve">The file will be passed in from standard in. </w:t>
-      </w:r>
-      <w:r>
-        <w:rPr>
-          <w:rFonts w:ascii="Times New Roman" w:hAnsi="Times New Roman" w:cs="Times New Roman"/>
-          <w:sz w:val="24"/>
-        </w:rPr>
         <w:t xml:space="preserve">The input file should be in the following format: </w:t>
       </w:r>
     </w:p>
@@ -100,7 +100,7 @@
     </w:p>
     <w:p>
       <w:pPr>
-        <w:spacing w:after="0"/>
+        <w:spacing w:after="0" w:line="240" w:lineRule="auto"/>
         <w:rPr>
           <w:rFonts w:ascii="Times New Roman" w:hAnsi="Times New Roman" w:cs="Times New Roman"/>
           <w:sz w:val="24"/>
@@ -158,22 +158,49 @@
           <w:rFonts w:ascii="Times New Roman" w:hAnsi="Times New Roman" w:cs="Times New Roman"/>
           <w:sz w:val="24"/>
         </w:rPr>
-        <w:t xml:space="preserve">The ID will be stored as a string and the other input values will be integers. </w:t>
-      </w:r>
-    </w:p>
-    <w:p>
-      <w:pPr>
-        <w:rPr>
-          <w:rFonts w:ascii="Times New Roman" w:hAnsi="Times New Roman" w:cs="Times New Roman"/>
-          <w:sz w:val="24"/>
-        </w:rPr>
-      </w:pPr>
-      <w:r>
-        <w:rPr>
-          <w:rFonts w:ascii="Times New Roman" w:hAnsi="Times New Roman" w:cs="Times New Roman"/>
-          <w:sz w:val="24"/>
-        </w:rPr>
-        <w:t xml:space="preserve">There will be a request class or data structure that will contain instance variables to store each of the input values. It will contain getter methods to retrieve these values but not setters as once a request is submitted it cannot be changed. The class diagram can be seen in Figure 1. </w:t>
+        <w:t>There will be a request class or data structure that will contain instance variables to store each of the input values.</w:t>
+      </w:r>
+      <w:r>
+        <w:rPr>
+          <w:rFonts w:ascii="Times New Roman" w:hAnsi="Times New Roman" w:cs="Times New Roman"/>
+          <w:sz w:val="24"/>
+        </w:rPr>
+        <w:t xml:space="preserve"> An input value is defined as one line of the input file. Every request will have an ID, submission time, request start time and requested duration. A request will also have an actual start and actual end time that will be given values as the requests are processed.</w:t>
+      </w:r>
+      <w:r>
+        <w:rPr>
+          <w:rFonts w:ascii="Times New Roman" w:hAnsi="Times New Roman" w:cs="Times New Roman"/>
+          <w:sz w:val="24"/>
+        </w:rPr>
+        <w:t xml:space="preserve"> It will contain getter methods to retrieve these values but not setters</w:t>
+      </w:r>
+      <w:r>
+        <w:rPr>
+          <w:rFonts w:ascii="Times New Roman" w:hAnsi="Times New Roman" w:cs="Times New Roman"/>
+          <w:sz w:val="24"/>
+        </w:rPr>
+        <w:t xml:space="preserve"> for most values</w:t>
+      </w:r>
+      <w:r>
+        <w:rPr>
+          <w:rFonts w:ascii="Times New Roman" w:hAnsi="Times New Roman" w:cs="Times New Roman"/>
+          <w:sz w:val="24"/>
+        </w:rPr>
+        <w:t xml:space="preserve"> as once a request is submitted it cannot be changed.</w:t>
+      </w:r>
+      <w:r>
+        <w:rPr>
+          <w:rFonts w:ascii="Times New Roman" w:hAnsi="Times New Roman" w:cs="Times New Roman"/>
+          <w:sz w:val="24"/>
+        </w:rPr>
+        <w:t xml:space="preserve"> However, there will be setters for the actual start and end times because these may change depending on the plane’s processing status.</w:t>
+      </w:r>
+      <w:r>
+        <w:rPr>
+          <w:rFonts w:ascii="Times New Roman" w:hAnsi="Times New Roman" w:cs="Times New Roman"/>
+          <w:sz w:val="24"/>
+        </w:rPr>
+        <w:t xml:space="preserve"> The class diagram can be seen in Figure 1. </w:t>
       </w:r>
     </w:p>
     <w:p>
@@ -196,6 +223,85 @@
           <w:rFonts w:ascii="Times New Roman" w:hAnsi="Times New Roman" w:cs="Times New Roman"/>
           <w:sz w:val="24"/>
         </w:rPr>
+        <w:t>PriorityQ</w:t>
+      </w:r>
+      <w:proofErr w:type="spellEnd"/>
+      <w:r>
+        <w:rPr>
+          <w:rFonts w:ascii="Times New Roman" w:hAnsi="Times New Roman" w:cs="Times New Roman"/>
+          <w:sz w:val="24"/>
+        </w:rPr>
+        <w:t xml:space="preserve"> class. This class will implement the functionality of a priority queue by extending Python’s built in </w:t>
+      </w:r>
+      <w:proofErr w:type="spellStart"/>
+      <w:r>
+        <w:rPr>
+          <w:rFonts w:ascii="Times New Roman" w:hAnsi="Times New Roman" w:cs="Times New Roman"/>
+          <w:sz w:val="24"/>
+        </w:rPr>
+        <w:t>heapq</w:t>
+      </w:r>
+      <w:proofErr w:type="spellEnd"/>
+      <w:r>
+        <w:rPr>
+          <w:rFonts w:ascii="Times New Roman" w:hAnsi="Times New Roman" w:cs="Times New Roman"/>
+          <w:sz w:val="24"/>
+        </w:rPr>
+        <w:t xml:space="preserve"> module. The item with the lowest priority will be at the front of the queue and will be popped first. It will give a user the ability to push an item with a primary and secondary priority, as well as an index for the tie breaker. It will also allow the user to pop the item with the lowest priority. In addition, it will have a </w:t>
+      </w:r>
+      <w:proofErr w:type="spellStart"/>
+      <w:r>
+        <w:rPr>
+          <w:rFonts w:ascii="Times New Roman" w:hAnsi="Times New Roman" w:cs="Times New Roman"/>
+          <w:sz w:val="24"/>
+        </w:rPr>
+        <w:t>printQ</w:t>
+      </w:r>
+      <w:proofErr w:type="spellEnd"/>
+      <w:r>
+        <w:rPr>
+          <w:rFonts w:ascii="Times New Roman" w:hAnsi="Times New Roman" w:cs="Times New Roman"/>
+          <w:sz w:val="24"/>
+        </w:rPr>
+        <w:t xml:space="preserve"> method for displaying the queue nicely and a </w:t>
+      </w:r>
+      <w:proofErr w:type="spellStart"/>
+      <w:r>
+        <w:rPr>
+          <w:rFonts w:ascii="Times New Roman" w:hAnsi="Times New Roman" w:cs="Times New Roman"/>
+          <w:sz w:val="24"/>
+        </w:rPr>
+        <w:t>QasList</w:t>
+      </w:r>
+      <w:proofErr w:type="spellEnd"/>
+      <w:r>
+        <w:rPr>
+          <w:rFonts w:ascii="Times New Roman" w:hAnsi="Times New Roman" w:cs="Times New Roman"/>
+          <w:sz w:val="24"/>
+        </w:rPr>
+        <w:t xml:space="preserve"> method to convert the queue to a list for accessing specific indices of the queue. The class diagram can be seen in Figure 2.</w:t>
+      </w:r>
+    </w:p>
+    <w:p>
+      <w:pPr>
+        <w:rPr>
+          <w:rFonts w:ascii="Times New Roman" w:hAnsi="Times New Roman" w:cs="Times New Roman"/>
+          <w:sz w:val="24"/>
+        </w:rPr>
+      </w:pPr>
+      <w:r>
+        <w:rPr>
+          <w:rFonts w:ascii="Times New Roman" w:hAnsi="Times New Roman" w:cs="Times New Roman"/>
+          <w:sz w:val="24"/>
+        </w:rPr>
+        <w:t xml:space="preserve">There will be a </w:t>
+      </w:r>
+      <w:proofErr w:type="spellStart"/>
+      <w:r>
+        <w:rPr>
+          <w:rFonts w:ascii="Times New Roman" w:hAnsi="Times New Roman" w:cs="Times New Roman"/>
+          <w:sz w:val="24"/>
+        </w:rPr>
         <w:t>R</w:t>
       </w:r>
       <w:r>
@@ -218,22 +324,14 @@
           <w:rFonts w:ascii="Times New Roman" w:hAnsi="Times New Roman" w:cs="Times New Roman"/>
           <w:sz w:val="24"/>
         </w:rPr>
-        <w:t xml:space="preserve">As the input is taken in, new request objects will be created. The objects will be stored in a priority queue. After all the input is taken in and stored, the priority queue will be processed and the program will print out the actual takeoff times to the console. The class diagram can be seen in Figure 2. </w:t>
-      </w:r>
-    </w:p>
-    <w:p>
-      <w:pPr>
-        <w:rPr>
-          <w:rFonts w:ascii="Times New Roman" w:hAnsi="Times New Roman" w:cs="Times New Roman"/>
-          <w:sz w:val="24"/>
-        </w:rPr>
-      </w:pPr>
-      <w:r>
-        <w:rPr>
-          <w:rFonts w:ascii="Times New Roman" w:hAnsi="Times New Roman" w:cs="Times New Roman"/>
-          <w:sz w:val="24"/>
-        </w:rPr>
-        <w:t xml:space="preserve">There will also be a Main module that drives the program. It will create a </w:t>
+        <w:t>As the input is taken in, new request objects will be created. The objects will</w:t>
+      </w:r>
+      <w:r>
+        <w:rPr>
+          <w:rFonts w:ascii="Times New Roman" w:hAnsi="Times New Roman" w:cs="Times New Roman"/>
+          <w:sz w:val="24"/>
+        </w:rPr>
+        <w:t xml:space="preserve"> be temporarily stored in a </w:t>
       </w:r>
       <w:proofErr w:type="spellStart"/>
       <w:r>
@@ -241,6 +339,101 @@
           <w:rFonts w:ascii="Times New Roman" w:hAnsi="Times New Roman" w:cs="Times New Roman"/>
           <w:sz w:val="24"/>
         </w:rPr>
+        <w:t>PriorityQ</w:t>
+      </w:r>
+      <w:proofErr w:type="spellEnd"/>
+      <w:r>
+        <w:rPr>
+          <w:rFonts w:ascii="Times New Roman" w:hAnsi="Times New Roman" w:cs="Times New Roman"/>
+          <w:sz w:val="24"/>
+        </w:rPr>
+        <w:t xml:space="preserve"> so that they can be sorted by submission time. After they have been sorted they will be stored back in a list. </w:t>
+      </w:r>
+      <w:r>
+        <w:rPr>
+          <w:rFonts w:ascii="Times New Roman" w:hAnsi="Times New Roman" w:cs="Times New Roman"/>
+          <w:sz w:val="24"/>
+        </w:rPr>
+        <w:t xml:space="preserve">After all the input is taken in and stored, the </w:t>
+      </w:r>
+      <w:r>
+        <w:rPr>
+          <w:rFonts w:ascii="Times New Roman" w:hAnsi="Times New Roman" w:cs="Times New Roman"/>
+          <w:sz w:val="24"/>
+        </w:rPr>
+        <w:t xml:space="preserve">processing of the list can begin. The program will simulate time passing by sleeping for one second intervals. After each second some processing of the planes waiting will happen. The program will calculate and update the </w:t>
+      </w:r>
+      <w:r>
+        <w:rPr>
+          <w:rFonts w:ascii="Times New Roman" w:hAnsi="Times New Roman" w:cs="Times New Roman"/>
+          <w:sz w:val="24"/>
+        </w:rPr>
+        <w:lastRenderedPageBreak/>
+        <w:t xml:space="preserve">actual start and end times for all requests that have been submitted, check to see if any of the requests have been completed (actual end time equal to current time), check to see if any new requests have been submitted, sort the list by request time and then re-calculate the actual start and end times incase new requests have been added. </w:t>
+      </w:r>
+      <w:r>
+        <w:rPr>
+          <w:rFonts w:ascii="Times New Roman" w:hAnsi="Times New Roman" w:cs="Times New Roman"/>
+          <w:sz w:val="24"/>
+        </w:rPr>
+        <w:t xml:space="preserve">All of this will happen in each time interval. At the end of the time interval the program will check to see if there any more requests to process and will end if there are not. The status of the list will also be printed out on each time interval. </w:t>
+      </w:r>
+      <w:r>
+        <w:rPr>
+          <w:rFonts w:ascii="Times New Roman" w:hAnsi="Times New Roman" w:cs="Times New Roman"/>
+          <w:sz w:val="24"/>
+        </w:rPr>
+        <w:t>The class</w:t>
+      </w:r>
+      <w:r>
+        <w:rPr>
+          <w:rFonts w:ascii="Times New Roman" w:hAnsi="Times New Roman" w:cs="Times New Roman"/>
+          <w:sz w:val="24"/>
+        </w:rPr>
+        <w:t xml:space="preserve"> diagram can be seen in Figure 3</w:t>
+      </w:r>
+      <w:r>
+        <w:rPr>
+          <w:rFonts w:ascii="Times New Roman" w:hAnsi="Times New Roman" w:cs="Times New Roman"/>
+          <w:sz w:val="24"/>
+        </w:rPr>
+        <w:t xml:space="preserve">. </w:t>
+      </w:r>
+    </w:p>
+    <w:p>
+      <w:pPr>
+        <w:rPr>
+          <w:rFonts w:ascii="Times New Roman" w:hAnsi="Times New Roman" w:cs="Times New Roman"/>
+          <w:sz w:val="24"/>
+        </w:rPr>
+      </w:pPr>
+      <w:r>
+        <w:rPr>
+          <w:rFonts w:ascii="Times New Roman" w:hAnsi="Times New Roman" w:cs="Times New Roman"/>
+          <w:sz w:val="24"/>
+        </w:rPr>
+        <w:t xml:space="preserve">There will also be a Main </w:t>
+      </w:r>
+      <w:r>
+        <w:rPr>
+          <w:rFonts w:ascii="Times New Roman" w:hAnsi="Times New Roman" w:cs="Times New Roman"/>
+          <w:sz w:val="24"/>
+        </w:rPr>
+        <w:t>file</w:t>
+      </w:r>
+      <w:r>
+        <w:rPr>
+          <w:rFonts w:ascii="Times New Roman" w:hAnsi="Times New Roman" w:cs="Times New Roman"/>
+          <w:sz w:val="24"/>
+        </w:rPr>
+        <w:t xml:space="preserve"> that drives the program. It will create a </w:t>
+      </w:r>
+      <w:proofErr w:type="spellStart"/>
+      <w:r>
+        <w:rPr>
+          <w:rFonts w:ascii="Times New Roman" w:hAnsi="Times New Roman" w:cs="Times New Roman"/>
+          <w:sz w:val="24"/>
+        </w:rPr>
         <w:t>RequestProcess</w:t>
       </w:r>
       <w:proofErr w:type="spellEnd"/>
@@ -249,56 +442,58 @@
           <w:rFonts w:ascii="Times New Roman" w:hAnsi="Times New Roman" w:cs="Times New Roman"/>
           <w:sz w:val="24"/>
         </w:rPr>
-        <w:t xml:space="preserve"> object and perform the necessary actions to support the functionality of the program. The class diagram can be seen in Figure 3. </w:t>
-      </w:r>
-    </w:p>
-    <w:p>
-      <w:pPr>
-        <w:rPr>
-          <w:rFonts w:ascii="Times New Roman" w:hAnsi="Times New Roman" w:cs="Times New Roman"/>
-          <w:sz w:val="24"/>
-        </w:rPr>
-      </w:pPr>
-    </w:p>
-    <w:p>
-      <w:pPr>
-        <w:rPr>
-          <w:rFonts w:ascii="Times New Roman" w:hAnsi="Times New Roman" w:cs="Times New Roman"/>
-          <w:sz w:val="24"/>
-        </w:rPr>
-      </w:pPr>
-    </w:p>
-    <w:p>
-      <w:pPr>
-        <w:rPr>
-          <w:rFonts w:ascii="Times New Roman" w:hAnsi="Times New Roman" w:cs="Times New Roman"/>
-          <w:sz w:val="24"/>
-        </w:rPr>
-      </w:pPr>
-    </w:p>
-    <w:p>
-      <w:pPr>
-        <w:rPr>
-          <w:rFonts w:ascii="Times New Roman" w:hAnsi="Times New Roman" w:cs="Times New Roman"/>
-          <w:sz w:val="24"/>
-        </w:rPr>
-      </w:pPr>
-    </w:p>
-    <w:p>
-      <w:pPr>
-        <w:rPr>
-          <w:rFonts w:ascii="Times New Roman" w:hAnsi="Times New Roman" w:cs="Times New Roman"/>
-          <w:sz w:val="24"/>
-        </w:rPr>
-      </w:pPr>
-    </w:p>
-    <w:p>
-      <w:pPr>
-        <w:rPr>
-          <w:rFonts w:ascii="Times New Roman" w:hAnsi="Times New Roman" w:cs="Times New Roman"/>
-          <w:sz w:val="24"/>
-        </w:rPr>
-      </w:pPr>
+        <w:t xml:space="preserve"> object </w:t>
+      </w:r>
+      <w:r>
+        <w:rPr>
+          <w:rFonts w:ascii="Times New Roman" w:hAnsi="Times New Roman" w:cs="Times New Roman"/>
+          <w:sz w:val="24"/>
+        </w:rPr>
+        <w:t xml:space="preserve">and pass the file name from the command line arguments to the program. This allows the program to be run by entering </w:t>
+      </w:r>
+      <w:r>
+        <w:rPr>
+          <w:rFonts w:ascii="Times New Roman" w:hAnsi="Times New Roman" w:cs="Times New Roman"/>
+          <w:i/>
+          <w:sz w:val="24"/>
+        </w:rPr>
+        <w:t>python Main.py input.</w:t>
+      </w:r>
+      <w:r>
+        <w:rPr>
+          <w:rFonts w:ascii="Times New Roman" w:hAnsi="Times New Roman" w:cs="Times New Roman"/>
+          <w:sz w:val="24"/>
+        </w:rPr>
+        <w:t>txt</w:t>
+      </w:r>
+      <w:r>
+        <w:rPr>
+          <w:rFonts w:ascii="Times New Roman" w:hAnsi="Times New Roman" w:cs="Times New Roman"/>
+          <w:sz w:val="24"/>
+        </w:rPr>
+        <w:t xml:space="preserve"> on the command line. </w:t>
+      </w:r>
+      <w:r>
+        <w:rPr>
+          <w:rFonts w:ascii="Times New Roman" w:hAnsi="Times New Roman" w:cs="Times New Roman"/>
+          <w:sz w:val="24"/>
+        </w:rPr>
+        <w:t>The</w:t>
+      </w:r>
+      <w:r>
+        <w:rPr>
+          <w:rFonts w:ascii="Times New Roman" w:hAnsi="Times New Roman" w:cs="Times New Roman"/>
+          <w:sz w:val="24"/>
+        </w:rPr>
+        <w:t xml:space="preserve"> class d</w:t>
+      </w:r>
+      <w:r>
+        <w:rPr>
+          <w:rFonts w:ascii="Times New Roman" w:hAnsi="Times New Roman" w:cs="Times New Roman"/>
+          <w:sz w:val="24"/>
+        </w:rPr>
+        <w:t>iagram can be seen in Figure 4, but it is empty since there are not actual methods or instance variables.</w:t>
+      </w:r>
     </w:p>
     <w:p>
       <w:pPr>
@@ -312,9 +507,19 @@
           <w:rFonts w:ascii="Times New Roman" w:hAnsi="Times New Roman" w:cs="Times New Roman"/>
           <w:sz w:val="40"/>
         </w:rPr>
-        <w:lastRenderedPageBreak/>
         <w:t>Figures:</w:t>
       </w:r>
+    </w:p>
+    <w:p>
+      <w:pPr>
+        <w:rPr>
+          <w:rFonts w:ascii="Times New Roman" w:hAnsi="Times New Roman" w:cs="Times New Roman"/>
+          <w:sz w:val="24"/>
+          <w:szCs w:val="24"/>
+        </w:rPr>
+      </w:pPr>
+      <w:bookmarkStart w:id="0" w:name="_GoBack"/>
+      <w:bookmarkEnd w:id="0"/>
     </w:p>
     <w:p>
       <w:pPr>
@@ -326,8 +531,6 @@
           <w:szCs w:val="20"/>
         </w:rPr>
       </w:pPr>
-      <w:bookmarkStart w:id="0" w:name="_GoBack"/>
-      <w:bookmarkEnd w:id="0"/>
       <w:r>
         <w:rPr>
           <w:rFonts w:ascii="Times New Roman" w:hAnsi="Times New Roman" w:cs="Times New Roman"/>
@@ -337,8 +540,8 @@
         </w:rPr>
         <w:drawing>
           <wp:inline distT="0" distB="0" distL="0" distR="0" wp14:anchorId="319359C8" wp14:editId="7CE81270">
-            <wp:extent cx="1971675" cy="1876425"/>
-            <wp:effectExtent l="0" t="0" r="9525" b="9525"/>
+            <wp:extent cx="1843087" cy="2738048"/>
+            <wp:effectExtent l="0" t="0" r="5080" b="5715"/>
             <wp:docPr id="1" name="Picture 1"/>
             <wp:cNvGraphicFramePr>
               <a:graphicFrameLocks xmlns:a="http://schemas.openxmlformats.org/drawingml/2006/main" noChangeAspect="1"/>
@@ -365,7 +568,7 @@
                   <pic:spPr>
                     <a:xfrm>
                       <a:off x="0" y="0"/>
-                      <a:ext cx="1971675" cy="1876425"/>
+                      <a:ext cx="1848400" cy="2745941"/>
                     </a:xfrm>
                     <a:prstGeom prst="rect">
                       <a:avLst/>
@@ -377,77 +580,14 @@
           </wp:inline>
         </w:drawing>
       </w:r>
-    </w:p>
-    <w:p>
-      <w:pPr>
-        <w:pStyle w:val="Caption"/>
-        <w:jc w:val="center"/>
-        <w:rPr>
-          <w:rFonts w:ascii="Times New Roman" w:hAnsi="Times New Roman" w:cs="Times New Roman"/>
-          <w:sz w:val="20"/>
-          <w:szCs w:val="20"/>
-        </w:rPr>
-      </w:pPr>
-      <w:r>
-        <w:rPr>
-          <w:rFonts w:ascii="Times New Roman" w:hAnsi="Times New Roman" w:cs="Times New Roman"/>
-          <w:sz w:val="20"/>
-          <w:szCs w:val="20"/>
-        </w:rPr>
-        <w:t xml:space="preserve">Figure </w:t>
-      </w:r>
-      <w:r>
-        <w:rPr>
-          <w:rFonts w:ascii="Times New Roman" w:hAnsi="Times New Roman" w:cs="Times New Roman"/>
-          <w:sz w:val="20"/>
-          <w:szCs w:val="20"/>
-        </w:rPr>
-        <w:fldChar w:fldCharType="begin"/>
-      </w:r>
-      <w:r>
-        <w:rPr>
-          <w:rFonts w:ascii="Times New Roman" w:hAnsi="Times New Roman" w:cs="Times New Roman"/>
-          <w:sz w:val="20"/>
-          <w:szCs w:val="20"/>
-        </w:rPr>
-        <w:instrText xml:space="preserve"> SEQ Figure \* ARABIC </w:instrText>
-      </w:r>
-      <w:r>
-        <w:rPr>
-          <w:rFonts w:ascii="Times New Roman" w:hAnsi="Times New Roman" w:cs="Times New Roman"/>
-          <w:sz w:val="20"/>
-          <w:szCs w:val="20"/>
-        </w:rPr>
-        <w:fldChar w:fldCharType="separate"/>
-      </w:r>
-      <w:r>
-        <w:rPr>
-          <w:rFonts w:ascii="Times New Roman" w:hAnsi="Times New Roman" w:cs="Times New Roman"/>
-          <w:noProof/>
-          <w:sz w:val="20"/>
-          <w:szCs w:val="20"/>
-        </w:rPr>
-        <w:t>1</w:t>
-      </w:r>
-      <w:r>
-        <w:rPr>
-          <w:rFonts w:ascii="Times New Roman" w:hAnsi="Times New Roman" w:cs="Times New Roman"/>
-          <w:sz w:val="20"/>
-          <w:szCs w:val="20"/>
-        </w:rPr>
-        <w:fldChar w:fldCharType="end"/>
-      </w:r>
-    </w:p>
-    <w:p>
-      <w:pPr>
-        <w:keepNext/>
-        <w:jc w:val="center"/>
-        <w:rPr>
-          <w:rFonts w:ascii="Times New Roman" w:hAnsi="Times New Roman" w:cs="Times New Roman"/>
-          <w:sz w:val="20"/>
-          <w:szCs w:val="20"/>
-        </w:rPr>
-      </w:pPr>
+      <w:r>
+        <w:rPr>
+          <w:rFonts w:ascii="Times New Roman" w:hAnsi="Times New Roman" w:cs="Times New Roman"/>
+          <w:sz w:val="20"/>
+          <w:szCs w:val="20"/>
+        </w:rPr>
+        <w:tab/>
+      </w:r>
       <w:r>
         <w:rPr>
           <w:rFonts w:ascii="Times New Roman" w:hAnsi="Times New Roman" w:cs="Times New Roman"/>
@@ -457,8 +597,8 @@
         </w:rPr>
         <w:drawing>
           <wp:inline distT="0" distB="0" distL="0" distR="0" wp14:anchorId="22D415B3" wp14:editId="3D513E6E">
-            <wp:extent cx="1571625" cy="1100138"/>
-            <wp:effectExtent l="0" t="0" r="0" b="5080"/>
+            <wp:extent cx="1655148" cy="1764170"/>
+            <wp:effectExtent l="0" t="0" r="2540" b="7620"/>
             <wp:docPr id="2" name="Picture 2"/>
             <wp:cNvGraphicFramePr>
               <a:graphicFrameLocks xmlns:a="http://schemas.openxmlformats.org/drawingml/2006/main" noChangeAspect="1"/>
@@ -485,7 +625,7 @@
                   <pic:spPr>
                     <a:xfrm>
                       <a:off x="0" y="0"/>
-                      <a:ext cx="1571625" cy="1100138"/>
+                      <a:ext cx="1655148" cy="1764170"/>
                     </a:xfrm>
                     <a:prstGeom prst="rect">
                       <a:avLst/>
@@ -501,13 +641,61 @@
     <w:p>
       <w:pPr>
         <w:pStyle w:val="Caption"/>
-        <w:jc w:val="center"/>
-        <w:rPr>
-          <w:rFonts w:ascii="Times New Roman" w:hAnsi="Times New Roman" w:cs="Times New Roman"/>
-          <w:sz w:val="20"/>
-          <w:szCs w:val="20"/>
-        </w:rPr>
-      </w:pPr>
+        <w:ind w:left="1440" w:firstLine="720"/>
+        <w:rPr>
+          <w:rFonts w:ascii="Times New Roman" w:hAnsi="Times New Roman" w:cs="Times New Roman"/>
+          <w:sz w:val="20"/>
+          <w:szCs w:val="20"/>
+        </w:rPr>
+      </w:pPr>
+      <w:r>
+        <w:rPr>
+          <w:rFonts w:ascii="Times New Roman" w:hAnsi="Times New Roman" w:cs="Times New Roman"/>
+          <w:sz w:val="20"/>
+          <w:szCs w:val="20"/>
+        </w:rPr>
+        <w:t>Figure 1</w:t>
+      </w:r>
+      <w:r>
+        <w:rPr>
+          <w:rFonts w:ascii="Times New Roman" w:hAnsi="Times New Roman" w:cs="Times New Roman"/>
+          <w:sz w:val="20"/>
+          <w:szCs w:val="20"/>
+        </w:rPr>
+        <w:tab/>
+      </w:r>
+      <w:r>
+        <w:rPr>
+          <w:rFonts w:ascii="Times New Roman" w:hAnsi="Times New Roman" w:cs="Times New Roman"/>
+          <w:sz w:val="20"/>
+          <w:szCs w:val="20"/>
+        </w:rPr>
+        <w:tab/>
+      </w:r>
+      <w:r>
+        <w:rPr>
+          <w:rFonts w:ascii="Times New Roman" w:hAnsi="Times New Roman" w:cs="Times New Roman"/>
+          <w:sz w:val="20"/>
+          <w:szCs w:val="20"/>
+        </w:rPr>
+        <w:tab/>
+      </w:r>
+      <w:r>
+        <w:rPr>
+          <w:rFonts w:ascii="Times New Roman" w:hAnsi="Times New Roman" w:cs="Times New Roman"/>
+          <w:sz w:val="20"/>
+          <w:szCs w:val="20"/>
+        </w:rPr>
+        <w:tab/>
+      </w:r>
+      <w:r>
+        <w:rPr>
+          <w:rFonts w:ascii="Times New Roman" w:hAnsi="Times New Roman" w:cs="Times New Roman"/>
+          <w:sz w:val="20"/>
+          <w:szCs w:val="20"/>
+        </w:rPr>
+        <w:tab/>
+      </w:r>
       <w:r>
         <w:rPr>
           <w:rFonts w:ascii="Times New Roman" w:hAnsi="Times New Roman" w:cs="Times New Roman"/>
@@ -577,7 +765,7 @@
         </w:rPr>
         <w:drawing>
           <wp:inline distT="0" distB="0" distL="0" distR="0" wp14:anchorId="3CBC2530" wp14:editId="18EB6E58">
-            <wp:extent cx="1590675" cy="1166813"/>
+            <wp:extent cx="1664542" cy="1476375"/>
             <wp:effectExtent l="0" t="0" r="0" b="0"/>
             <wp:docPr id="3" name="Picture 3"/>
             <wp:cNvGraphicFramePr>
@@ -605,7 +793,7 @@
                   <pic:spPr>
                     <a:xfrm>
                       <a:off x="0" y="0"/>
-                      <a:ext cx="1590675" cy="1166813"/>
+                      <a:ext cx="1686482" cy="1495835"/>
                     </a:xfrm>
                     <a:prstGeom prst="rect">
                       <a:avLst/>
@@ -617,66 +805,169 @@
           </wp:inline>
         </w:drawing>
       </w:r>
-    </w:p>
-    <w:p>
-      <w:pPr>
-        <w:pStyle w:val="Caption"/>
-        <w:jc w:val="center"/>
-        <w:rPr>
-          <w:rFonts w:ascii="Times New Roman" w:hAnsi="Times New Roman" w:cs="Times New Roman"/>
-          <w:sz w:val="20"/>
-          <w:szCs w:val="20"/>
-        </w:rPr>
-      </w:pPr>
-      <w:r>
-        <w:rPr>
-          <w:rFonts w:ascii="Times New Roman" w:hAnsi="Times New Roman" w:cs="Times New Roman"/>
-          <w:sz w:val="20"/>
-          <w:szCs w:val="20"/>
-        </w:rPr>
-        <w:t xml:space="preserve">Figure </w:t>
-      </w:r>
-      <w:r>
-        <w:rPr>
-          <w:rFonts w:ascii="Times New Roman" w:hAnsi="Times New Roman" w:cs="Times New Roman"/>
-          <w:sz w:val="20"/>
-          <w:szCs w:val="20"/>
-        </w:rPr>
-        <w:fldChar w:fldCharType="begin"/>
-      </w:r>
-      <w:r>
-        <w:rPr>
-          <w:rFonts w:ascii="Times New Roman" w:hAnsi="Times New Roman" w:cs="Times New Roman"/>
-          <w:sz w:val="20"/>
-          <w:szCs w:val="20"/>
-        </w:rPr>
-        <w:instrText xml:space="preserve"> SEQ Figure \* ARABIC </w:instrText>
-      </w:r>
-      <w:r>
-        <w:rPr>
-          <w:rFonts w:ascii="Times New Roman" w:hAnsi="Times New Roman" w:cs="Times New Roman"/>
-          <w:sz w:val="20"/>
-          <w:szCs w:val="20"/>
-        </w:rPr>
-        <w:fldChar w:fldCharType="separate"/>
-      </w:r>
-      <w:r>
-        <w:rPr>
-          <w:rFonts w:ascii="Times New Roman" w:hAnsi="Times New Roman" w:cs="Times New Roman"/>
+      <w:r>
+        <w:rPr>
+          <w:rFonts w:ascii="Times New Roman" w:hAnsi="Times New Roman" w:cs="Times New Roman"/>
+          <w:sz w:val="20"/>
+          <w:szCs w:val="20"/>
+        </w:rPr>
+        <w:tab/>
+      </w:r>
+      <w:r>
+        <w:rPr>
+          <w:rFonts w:ascii="Times New Roman" w:hAnsi="Times New Roman" w:cs="Times New Roman"/>
+          <w:sz w:val="20"/>
+          <w:szCs w:val="20"/>
+        </w:rPr>
+        <w:tab/>
+      </w:r>
+      <w:r>
+        <w:rPr>
           <w:noProof/>
-          <w:sz w:val="20"/>
-          <w:szCs w:val="20"/>
-        </w:rPr>
-        <w:t>3</w:t>
-      </w:r>
-      <w:r>
-        <w:rPr>
-          <w:rFonts w:ascii="Times New Roman" w:hAnsi="Times New Roman" w:cs="Times New Roman"/>
-          <w:sz w:val="20"/>
-          <w:szCs w:val="20"/>
-        </w:rPr>
-        <w:fldChar w:fldCharType="end"/>
-      </w:r>
+        </w:rPr>
+        <w:drawing>
+          <wp:inline distT="0" distB="0" distL="0" distR="0">
+            <wp:extent cx="1600200" cy="733425"/>
+            <wp:effectExtent l="0" t="0" r="0" b="9525"/>
+            <wp:docPr id="4" name="Picture 4"/>
+            <wp:cNvGraphicFramePr>
+              <a:graphicFrameLocks xmlns:a="http://schemas.openxmlformats.org/drawingml/2006/main" noChangeAspect="1"/>
+            </wp:cNvGraphicFramePr>
+            <a:graphic xmlns:a="http://schemas.openxmlformats.org/drawingml/2006/main">
+              <a:graphicData uri="http://schemas.openxmlformats.org/drawingml/2006/picture">
+                <pic:pic xmlns:pic="http://schemas.openxmlformats.org/drawingml/2006/picture">
+                  <pic:nvPicPr>
+                    <pic:cNvPr id="4" name="figure4.JPG"/>
+                    <pic:cNvPicPr/>
+                  </pic:nvPicPr>
+                  <pic:blipFill>
+                    <a:blip r:embed="rId9">
+                      <a:extLst>
+                        <a:ext uri="{28A0092B-C50C-407E-A947-70E740481C1C}">
+                          <a14:useLocalDpi xmlns:a14="http://schemas.microsoft.com/office/drawing/2010/main" val="0"/>
+                        </a:ext>
+                      </a:extLst>
+                    </a:blip>
+                    <a:stretch>
+                      <a:fillRect/>
+                    </a:stretch>
+                  </pic:blipFill>
+                  <pic:spPr>
+                    <a:xfrm>
+                      <a:off x="0" y="0"/>
+                      <a:ext cx="1600200" cy="733425"/>
+                    </a:xfrm>
+                    <a:prstGeom prst="rect">
+                      <a:avLst/>
+                    </a:prstGeom>
+                  </pic:spPr>
+                </pic:pic>
+              </a:graphicData>
+            </a:graphic>
+          </wp:inline>
+        </w:drawing>
+      </w:r>
+    </w:p>
+    <w:p>
+      <w:pPr>
+        <w:keepNext/>
+        <w:rPr>
+          <w:rFonts w:ascii="Times New Roman" w:hAnsi="Times New Roman" w:cs="Times New Roman"/>
+          <w:i/>
+          <w:sz w:val="20"/>
+          <w:szCs w:val="20"/>
+        </w:rPr>
+      </w:pPr>
+      <w:r>
+        <w:rPr>
+          <w:rFonts w:ascii="Times New Roman" w:hAnsi="Times New Roman" w:cs="Times New Roman"/>
+          <w:sz w:val="20"/>
+          <w:szCs w:val="20"/>
+        </w:rPr>
+        <w:tab/>
+      </w:r>
+      <w:r>
+        <w:rPr>
+          <w:rFonts w:ascii="Times New Roman" w:hAnsi="Times New Roman" w:cs="Times New Roman"/>
+          <w:sz w:val="20"/>
+          <w:szCs w:val="20"/>
+        </w:rPr>
+        <w:tab/>
+      </w:r>
+      <w:r>
+        <w:rPr>
+          <w:rFonts w:ascii="Times New Roman" w:hAnsi="Times New Roman" w:cs="Times New Roman"/>
+          <w:sz w:val="20"/>
+          <w:szCs w:val="20"/>
+        </w:rPr>
+        <w:tab/>
+      </w:r>
+      <w:r>
+        <w:rPr>
+          <w:rFonts w:ascii="Times New Roman" w:hAnsi="Times New Roman" w:cs="Times New Roman"/>
+          <w:i/>
+          <w:sz w:val="20"/>
+          <w:szCs w:val="20"/>
+        </w:rPr>
+        <w:t>Figure 3</w:t>
+      </w:r>
+      <w:r>
+        <w:rPr>
+          <w:rFonts w:ascii="Times New Roman" w:hAnsi="Times New Roman" w:cs="Times New Roman"/>
+          <w:i/>
+          <w:sz w:val="20"/>
+          <w:szCs w:val="20"/>
+        </w:rPr>
+        <w:tab/>
+      </w:r>
+      <w:r>
+        <w:rPr>
+          <w:rFonts w:ascii="Times New Roman" w:hAnsi="Times New Roman" w:cs="Times New Roman"/>
+          <w:i/>
+          <w:sz w:val="20"/>
+          <w:szCs w:val="20"/>
+        </w:rPr>
+        <w:tab/>
+      </w:r>
+      <w:r>
+        <w:rPr>
+          <w:rFonts w:ascii="Times New Roman" w:hAnsi="Times New Roman" w:cs="Times New Roman"/>
+          <w:i/>
+          <w:sz w:val="20"/>
+          <w:szCs w:val="20"/>
+        </w:rPr>
+        <w:tab/>
+      </w:r>
+      <w:r>
+        <w:rPr>
+          <w:rFonts w:ascii="Times New Roman" w:hAnsi="Times New Roman" w:cs="Times New Roman"/>
+          <w:i/>
+          <w:sz w:val="20"/>
+          <w:szCs w:val="20"/>
+        </w:rPr>
+        <w:tab/>
+      </w:r>
+      <w:r>
+        <w:rPr>
+          <w:rFonts w:ascii="Times New Roman" w:hAnsi="Times New Roman" w:cs="Times New Roman"/>
+          <w:i/>
+          <w:sz w:val="20"/>
+          <w:szCs w:val="20"/>
+        </w:rPr>
+        <w:tab/>
+        <w:t>Figure 4</w:t>
+      </w:r>
+    </w:p>
+    <w:p>
+      <w:pPr>
+        <w:keepNext/>
+        <w:rPr>
+          <w:rFonts w:ascii="Times New Roman" w:hAnsi="Times New Roman" w:cs="Times New Roman"/>
+          <w:i/>
+          <w:sz w:val="20"/>
+          <w:szCs w:val="20"/>
+        </w:rPr>
+      </w:pPr>
     </w:p>
     <w:p>
       <w:pPr>
@@ -708,8 +999,39 @@
         <w:t>10/13/16 – 1:14PM – Initial SDD created</w:t>
       </w:r>
     </w:p>
+    <w:p>
+      <w:pPr>
+        <w:rPr>
+          <w:rFonts w:ascii="Times New Roman" w:hAnsi="Times New Roman" w:cs="Times New Roman"/>
+          <w:sz w:val="24"/>
+        </w:rPr>
+      </w:pPr>
+      <w:r>
+        <w:rPr>
+          <w:rFonts w:ascii="Times New Roman" w:hAnsi="Times New Roman" w:cs="Times New Roman"/>
+          <w:sz w:val="24"/>
+        </w:rPr>
+        <w:t xml:space="preserve">10/18/16 – 12:50PM – Updated diagrams, made design more detailed, added </w:t>
+      </w:r>
+      <w:proofErr w:type="spellStart"/>
+      <w:r>
+        <w:rPr>
+          <w:rFonts w:ascii="Times New Roman" w:hAnsi="Times New Roman" w:cs="Times New Roman"/>
+          <w:sz w:val="24"/>
+        </w:rPr>
+        <w:t>PriorityQ</w:t>
+      </w:r>
+      <w:proofErr w:type="spellEnd"/>
+      <w:r>
+        <w:rPr>
+          <w:rFonts w:ascii="Times New Roman" w:hAnsi="Times New Roman" w:cs="Times New Roman"/>
+          <w:sz w:val="24"/>
+        </w:rPr>
+        <w:t xml:space="preserve"> class to design</w:t>
+      </w:r>
+    </w:p>
     <w:sectPr>
-      <w:headerReference w:type="default" r:id="rId9"/>
+      <w:headerReference w:type="default" r:id="rId10"/>
       <w:pgSz w:w="12240" w:h="15840"/>
       <w:pgMar w:top="1440" w:right="1440" w:bottom="1440" w:left="1440" w:header="720" w:footer="720" w:gutter="0"/>
       <w:cols w:space="720"/>
@@ -961,6 +1283,7 @@
     <w:lsdException w:name="HTML Sample" w:semiHidden="1" w:unhideWhenUsed="1"/>
     <w:lsdException w:name="HTML Typewriter" w:semiHidden="1" w:unhideWhenUsed="1"/>
     <w:lsdException w:name="HTML Variable" w:semiHidden="1" w:unhideWhenUsed="1"/>
+    <w:lsdException w:name="Normal Table" w:semiHidden="1" w:unhideWhenUsed="1"/>
     <w:lsdException w:name="annotation subject" w:semiHidden="1" w:unhideWhenUsed="1"/>
     <w:lsdException w:name="No List" w:semiHidden="1" w:unhideWhenUsed="1"/>
     <w:lsdException w:name="Outline List 1" w:semiHidden="1" w:unhideWhenUsed="1"/>
@@ -1007,8 +1330,10 @@
     <w:lsdException w:name="Table Subtle 2" w:semiHidden="1" w:unhideWhenUsed="1"/>
     <w:lsdException w:name="Table Web 1" w:semiHidden="1" w:unhideWhenUsed="1"/>
     <w:lsdException w:name="Table Web 2" w:semiHidden="1" w:unhideWhenUsed="1"/>
+    <w:lsdException w:name="Table Web 3" w:semiHidden="1" w:unhideWhenUsed="1"/>
     <w:lsdException w:name="Balloon Text" w:semiHidden="1" w:unhideWhenUsed="1"/>
     <w:lsdException w:name="Table Grid" w:uiPriority="39"/>
+    <w:lsdException w:name="Table Theme" w:semiHidden="1" w:unhideWhenUsed="1"/>
     <w:lsdException w:name="Placeholder Text" w:semiHidden="1"/>
     <w:lsdException w:name="No Spacing" w:uiPriority="1" w:qFormat="1"/>
     <w:lsdException w:name="Light Shading" w:uiPriority="60"/>
@@ -1233,6 +1558,7 @@
   <w:style w:type="character" w:default="1" w:styleId="DefaultParagraphFont">
     <w:name w:val="Default Paragraph Font"/>
     <w:uiPriority w:val="1"/>
+    <w:semiHidden/>
     <w:unhideWhenUsed/>
   </w:style>
   <w:style w:type="table" w:default="1" w:styleId="TableNormal">

</xml_diff>

<commit_message>
Updated SDD and diagrams, adjusted formatting of README
</commit_message>
<xml_diff>
--- a/SDD.docx
+++ b/SDD.docx
@@ -317,7 +317,21 @@
           <w:rFonts w:ascii="Times New Roman" w:hAnsi="Times New Roman" w:cs="Times New Roman"/>
           <w:sz w:val="24"/>
         </w:rPr>
-        <w:t xml:space="preserve"> module that handles taking in and parsing the input. </w:t>
+        <w:t xml:space="preserve"> module that handles taking in and parsing the input.</w:t>
+      </w:r>
+      <w:r>
+        <w:rPr>
+          <w:rFonts w:ascii="Times New Roman" w:hAnsi="Times New Roman" w:cs="Times New Roman"/>
+          <w:sz w:val="24"/>
+        </w:rPr>
+        <w:t xml:space="preserve"> This class will ensure the file passed in is a text file in the proper format.</w:t>
+      </w:r>
+      <w:r>
+        <w:rPr>
+          <w:rFonts w:ascii="Times New Roman" w:hAnsi="Times New Roman" w:cs="Times New Roman"/>
+          <w:sz w:val="24"/>
+        </w:rPr>
+        <w:t xml:space="preserve"> </w:t>
       </w:r>
       <w:r>
         <w:rPr>
@@ -361,7 +375,7 @@
           <w:rFonts w:ascii="Times New Roman" w:hAnsi="Times New Roman" w:cs="Times New Roman"/>
           <w:sz w:val="24"/>
         </w:rPr>
-        <w:t xml:space="preserve">processing of the list can begin. The program will simulate time passing by sleeping for one second intervals. After each second some processing of the planes waiting will happen. The program will calculate and update the </w:t>
+        <w:t xml:space="preserve">processing of the list can begin. The program will simulate time passing by sleeping for one second intervals. After each second some processing </w:t>
       </w:r>
       <w:r>
         <w:rPr>
@@ -369,14 +383,28 @@
           <w:sz w:val="24"/>
         </w:rPr>
         <w:lastRenderedPageBreak/>
-        <w:t xml:space="preserve">actual start and end times for all requests that have been submitted, check to see if any of the requests have been completed (actual end time equal to current time), check to see if any new requests have been submitted, sort the list by request time and then re-calculate the actual start and end times incase new requests have been added. </w:t>
-      </w:r>
-      <w:r>
-        <w:rPr>
-          <w:rFonts w:ascii="Times New Roman" w:hAnsi="Times New Roman" w:cs="Times New Roman"/>
-          <w:sz w:val="24"/>
-        </w:rPr>
-        <w:t xml:space="preserve">All of this will happen in each time interval. At the end of the time interval the program will check to see if there any more requests to process and will end if there are not. The status of the list will also be printed out on each time interval. </w:t>
+        <w:t xml:space="preserve">of the planes waiting will happen. The program will calculate and update the actual start and end times for all requests that have been submitted, check to see if any of the requests have been completed (actual end time equal to current time), check to see if any new requests have been submitted, sort the list by request time and then re-calculate the actual start and end times incase new requests have been added. </w:t>
+      </w:r>
+      <w:r>
+        <w:rPr>
+          <w:rFonts w:ascii="Times New Roman" w:hAnsi="Times New Roman" w:cs="Times New Roman"/>
+          <w:sz w:val="24"/>
+        </w:rPr>
+        <w:t>All of this will happen in each time interval. At the end of the time interval the program will check to see if there any more requests to process and will end if there are not. The status of the list will also be pr</w:t>
+      </w:r>
+      <w:r>
+        <w:rPr>
+          <w:rFonts w:ascii="Times New Roman" w:hAnsi="Times New Roman" w:cs="Times New Roman"/>
+          <w:sz w:val="24"/>
+        </w:rPr>
+        <w:t>inted out on each time interval and the actual takeoff times of the planes will be printed out when all requests have been processed.</w:t>
+      </w:r>
+      <w:r>
+        <w:rPr>
+          <w:rFonts w:ascii="Times New Roman" w:hAnsi="Times New Roman" w:cs="Times New Roman"/>
+          <w:sz w:val="24"/>
+        </w:rPr>
+        <w:t xml:space="preserve"> </w:t>
       </w:r>
       <w:r>
         <w:rPr>
@@ -518,8 +546,6 @@
           <w:szCs w:val="24"/>
         </w:rPr>
       </w:pPr>
-      <w:bookmarkStart w:id="0" w:name="_GoBack"/>
-      <w:bookmarkEnd w:id="0"/>
     </w:p>
     <w:p>
       <w:pPr>
@@ -540,8 +566,8 @@
         </w:rPr>
         <w:drawing>
           <wp:inline distT="0" distB="0" distL="0" distR="0" wp14:anchorId="319359C8" wp14:editId="7CE81270">
-            <wp:extent cx="1843087" cy="2738048"/>
-            <wp:effectExtent l="0" t="0" r="5080" b="5715"/>
+            <wp:extent cx="1839600" cy="2745941"/>
+            <wp:effectExtent l="0" t="0" r="8255" b="0"/>
             <wp:docPr id="1" name="Picture 1"/>
             <wp:cNvGraphicFramePr>
               <a:graphicFrameLocks xmlns:a="http://schemas.openxmlformats.org/drawingml/2006/main" noChangeAspect="1"/>
@@ -568,7 +594,7 @@
                   <pic:spPr>
                     <a:xfrm>
                       <a:off x="0" y="0"/>
-                      <a:ext cx="1848400" cy="2745941"/>
+                      <a:ext cx="1839600" cy="2745941"/>
                     </a:xfrm>
                     <a:prstGeom prst="rect">
                       <a:avLst/>
@@ -765,8 +791,8 @@
         </w:rPr>
         <w:drawing>
           <wp:inline distT="0" distB="0" distL="0" distR="0" wp14:anchorId="3CBC2530" wp14:editId="18EB6E58">
-            <wp:extent cx="1664542" cy="1476375"/>
-            <wp:effectExtent l="0" t="0" r="0" b="0"/>
+            <wp:extent cx="1885950" cy="2201976"/>
+            <wp:effectExtent l="0" t="0" r="0" b="8255"/>
             <wp:docPr id="3" name="Picture 3"/>
             <wp:cNvGraphicFramePr>
               <a:graphicFrameLocks xmlns:a="http://schemas.openxmlformats.org/drawingml/2006/main" noChangeAspect="1"/>
@@ -793,7 +819,7 @@
                   <pic:spPr>
                     <a:xfrm>
                       <a:off x="0" y="0"/>
-                      <a:ext cx="1686482" cy="1495835"/>
+                      <a:ext cx="1893641" cy="2210956"/>
                     </a:xfrm>
                     <a:prstGeom prst="rect">
                       <a:avLst/>
@@ -1029,6 +1055,23 @@
         </w:rPr>
         <w:t xml:space="preserve"> class to design</w:t>
       </w:r>
+    </w:p>
+    <w:p>
+      <w:pPr>
+        <w:rPr>
+          <w:rFonts w:ascii="Times New Roman" w:hAnsi="Times New Roman" w:cs="Times New Roman"/>
+          <w:sz w:val="24"/>
+        </w:rPr>
+      </w:pPr>
+      <w:r>
+        <w:rPr>
+          <w:rFonts w:ascii="Times New Roman" w:hAnsi="Times New Roman" w:cs="Times New Roman"/>
+          <w:sz w:val="24"/>
+        </w:rPr>
+        <w:t>10/21/16 – 5:37PM – Updated diagrams, added file validation and more detail about how requests are processed</w:t>
+      </w:r>
+      <w:bookmarkStart w:id="0" w:name="_GoBack"/>
+      <w:bookmarkEnd w:id="0"/>
     </w:p>
     <w:sectPr>
       <w:headerReference w:type="default" r:id="rId10"/>

</xml_diff>

<commit_message>
Updated SDD and diagrams
</commit_message>
<xml_diff>
--- a/SDD.docx
+++ b/SDD.docx
@@ -73,7 +73,21 @@
           <w:rFonts w:ascii="Times New Roman" w:hAnsi="Times New Roman" w:cs="Times New Roman"/>
           <w:sz w:val="24"/>
         </w:rPr>
-        <w:t xml:space="preserve">The program will take in input from the user in the form of a text file (.txt). </w:t>
+        <w:t>The program will take in input from the user in the form of a text file (.txt)</w:t>
+      </w:r>
+      <w:r>
+        <w:rPr>
+          <w:rFonts w:ascii="Times New Roman" w:hAnsi="Times New Roman" w:cs="Times New Roman"/>
+          <w:sz w:val="24"/>
+        </w:rPr>
+        <w:t xml:space="preserve"> or comma separated value file (.csv)</w:t>
+      </w:r>
+      <w:r>
+        <w:rPr>
+          <w:rFonts w:ascii="Times New Roman" w:hAnsi="Times New Roman" w:cs="Times New Roman"/>
+          <w:sz w:val="24"/>
+        </w:rPr>
+        <w:t xml:space="preserve">. </w:t>
       </w:r>
       <w:r>
         <w:rPr>
@@ -247,7 +261,36 @@
           <w:rFonts w:ascii="Times New Roman" w:hAnsi="Times New Roman" w:cs="Times New Roman"/>
           <w:sz w:val="24"/>
         </w:rPr>
-        <w:t xml:space="preserve"> module. The item with the lowest priority will be at the front of the queue and will be popped first. It will give a user the ability to push an item with a primary and secondary priority, as well as an index for the tie breaker. It will also allow the user to pop the item with the lowest priority. In addition, it will have a </w:t>
+        <w:t xml:space="preserve"> module. The item with the lowest priority will be at the front of the queue and will be popped first. It will give a user the ability to push an item with a primary and secondary priority, as well as an index for the tie breaker. It will also allow the user to pop the item with the lowest priority. </w:t>
+      </w:r>
+      <w:r>
+        <w:rPr>
+          <w:rFonts w:ascii="Times New Roman" w:hAnsi="Times New Roman" w:cs="Times New Roman"/>
+          <w:sz w:val="24"/>
+        </w:rPr>
+        <w:t xml:space="preserve">In addition, it will have an empty method to check if the queue is empty or not. </w:t>
+      </w:r>
+      <w:r>
+        <w:rPr>
+          <w:rFonts w:ascii="Times New Roman" w:hAnsi="Times New Roman" w:cs="Times New Roman"/>
+          <w:sz w:val="24"/>
+        </w:rPr>
+        <w:t>The class diagram can be seen in Figure 2.</w:t>
+      </w:r>
+    </w:p>
+    <w:p>
+      <w:pPr>
+        <w:rPr>
+          <w:rFonts w:ascii="Times New Roman" w:hAnsi="Times New Roman" w:cs="Times New Roman"/>
+          <w:sz w:val="24"/>
+        </w:rPr>
+      </w:pPr>
+      <w:r>
+        <w:rPr>
+          <w:rFonts w:ascii="Times New Roman" w:hAnsi="Times New Roman" w:cs="Times New Roman"/>
+          <w:sz w:val="24"/>
+        </w:rPr>
+        <w:t xml:space="preserve">There will be a </w:t>
       </w:r>
       <w:proofErr w:type="spellStart"/>
       <w:r>
@@ -255,7 +298,14 @@
           <w:rFonts w:ascii="Times New Roman" w:hAnsi="Times New Roman" w:cs="Times New Roman"/>
           <w:sz w:val="24"/>
         </w:rPr>
-        <w:t>printQ</w:t>
+        <w:t>R</w:t>
+      </w:r>
+      <w:r>
+        <w:rPr>
+          <w:rFonts w:ascii="Times New Roman" w:hAnsi="Times New Roman" w:cs="Times New Roman"/>
+          <w:sz w:val="24"/>
+        </w:rPr>
+        <w:t>equestProcess</w:t>
       </w:r>
       <w:proofErr w:type="spellEnd"/>
       <w:r>
@@ -263,7 +313,49 @@
           <w:rFonts w:ascii="Times New Roman" w:hAnsi="Times New Roman" w:cs="Times New Roman"/>
           <w:sz w:val="24"/>
         </w:rPr>
-        <w:t xml:space="preserve"> method for displaying the queue nicely and a </w:t>
+        <w:t xml:space="preserve"> module that handles taking in and parsing the input.</w:t>
+      </w:r>
+      <w:r>
+        <w:rPr>
+          <w:rFonts w:ascii="Times New Roman" w:hAnsi="Times New Roman" w:cs="Times New Roman"/>
+          <w:sz w:val="24"/>
+        </w:rPr>
+        <w:t xml:space="preserve"> This class will ensure the file passed in is a text </w:t>
+      </w:r>
+      <w:r>
+        <w:rPr>
+          <w:rFonts w:ascii="Times New Roman" w:hAnsi="Times New Roman" w:cs="Times New Roman"/>
+          <w:sz w:val="24"/>
+        </w:rPr>
+        <w:t xml:space="preserve">or csv </w:t>
+      </w:r>
+      <w:r>
+        <w:rPr>
+          <w:rFonts w:ascii="Times New Roman" w:hAnsi="Times New Roman" w:cs="Times New Roman"/>
+          <w:sz w:val="24"/>
+        </w:rPr>
+        <w:t>file in the proper format.</w:t>
+      </w:r>
+      <w:r>
+        <w:rPr>
+          <w:rFonts w:ascii="Times New Roman" w:hAnsi="Times New Roman" w:cs="Times New Roman"/>
+          <w:sz w:val="24"/>
+        </w:rPr>
+        <w:t xml:space="preserve"> </w:t>
+      </w:r>
+      <w:r>
+        <w:rPr>
+          <w:rFonts w:ascii="Times New Roman" w:hAnsi="Times New Roman" w:cs="Times New Roman"/>
+          <w:sz w:val="24"/>
+        </w:rPr>
+        <w:t>As the input is taken in, new request objects will be created. The objects will</w:t>
+      </w:r>
+      <w:r>
+        <w:rPr>
+          <w:rFonts w:ascii="Times New Roman" w:hAnsi="Times New Roman" w:cs="Times New Roman"/>
+          <w:sz w:val="24"/>
+        </w:rPr>
+        <w:t xml:space="preserve"> be temporarily stored in a </w:t>
       </w:r>
       <w:proofErr w:type="spellStart"/>
       <w:r>
@@ -271,7 +363,7 @@
           <w:rFonts w:ascii="Times New Roman" w:hAnsi="Times New Roman" w:cs="Times New Roman"/>
           <w:sz w:val="24"/>
         </w:rPr>
-        <w:t>QasList</w:t>
+        <w:t>PriorityQ</w:t>
       </w:r>
       <w:proofErr w:type="spellEnd"/>
       <w:r>
@@ -279,22 +371,114 @@
           <w:rFonts w:ascii="Times New Roman" w:hAnsi="Times New Roman" w:cs="Times New Roman"/>
           <w:sz w:val="24"/>
         </w:rPr>
-        <w:t xml:space="preserve"> method to convert the queue to a list for accessing specific indices of the queue. The class diagram can be seen in Figure 2.</w:t>
-      </w:r>
-    </w:p>
-    <w:p>
-      <w:pPr>
-        <w:rPr>
-          <w:rFonts w:ascii="Times New Roman" w:hAnsi="Times New Roman" w:cs="Times New Roman"/>
-          <w:sz w:val="24"/>
-        </w:rPr>
-      </w:pPr>
-      <w:r>
-        <w:rPr>
-          <w:rFonts w:ascii="Times New Roman" w:hAnsi="Times New Roman" w:cs="Times New Roman"/>
-          <w:sz w:val="24"/>
-        </w:rPr>
-        <w:t xml:space="preserve">There will be a </w:t>
+        <w:t xml:space="preserve"> so that they can be sorted by submission time. After they have been sorted they will be stored back in a list. </w:t>
+      </w:r>
+      <w:r>
+        <w:rPr>
+          <w:rFonts w:ascii="Times New Roman" w:hAnsi="Times New Roman" w:cs="Times New Roman"/>
+          <w:sz w:val="24"/>
+        </w:rPr>
+        <w:t xml:space="preserve">After all the input is taken in and stored, the </w:t>
+      </w:r>
+      <w:r>
+        <w:rPr>
+          <w:rFonts w:ascii="Times New Roman" w:hAnsi="Times New Roman" w:cs="Times New Roman"/>
+          <w:sz w:val="24"/>
+        </w:rPr>
+        <w:t xml:space="preserve">processing of the list can begin. The program will simulate time passing by sleeping for one second intervals. After each second some </w:t>
+      </w:r>
+      <w:r>
+        <w:rPr>
+          <w:rFonts w:ascii="Times New Roman" w:hAnsi="Times New Roman" w:cs="Times New Roman"/>
+          <w:sz w:val="24"/>
+        </w:rPr>
+        <w:lastRenderedPageBreak/>
+        <w:t>processing of the planes waiting will happen. The program will check to see if any of the requests have been completed (actual end time equal to current time), check to see if any new requests have been submitted, sort the l</w:t>
+      </w:r>
+      <w:r>
+        <w:rPr>
+          <w:rFonts w:ascii="Times New Roman" w:hAnsi="Times New Roman" w:cs="Times New Roman"/>
+          <w:sz w:val="24"/>
+        </w:rPr>
+        <w:t xml:space="preserve">ist by request time and then </w:t>
+      </w:r>
+      <w:r>
+        <w:rPr>
+          <w:rFonts w:ascii="Times New Roman" w:hAnsi="Times New Roman" w:cs="Times New Roman"/>
+          <w:sz w:val="24"/>
+        </w:rPr>
+        <w:t xml:space="preserve">calculate the actual start and end times incase new requests have been added. </w:t>
+      </w:r>
+      <w:r>
+        <w:rPr>
+          <w:rFonts w:ascii="Times New Roman" w:hAnsi="Times New Roman" w:cs="Times New Roman"/>
+          <w:sz w:val="24"/>
+        </w:rPr>
+        <w:t>All of this will happen in each time interval. At the end of the time interval the program will check to see if there any more requests to process and will end if there are not. The status of the list will also be pr</w:t>
+      </w:r>
+      <w:r>
+        <w:rPr>
+          <w:rFonts w:ascii="Times New Roman" w:hAnsi="Times New Roman" w:cs="Times New Roman"/>
+          <w:sz w:val="24"/>
+        </w:rPr>
+        <w:t>inted out on each time interval and the actual takeoff times of the planes will be printed out when all requests have been processed.</w:t>
+      </w:r>
+      <w:r>
+        <w:rPr>
+          <w:rFonts w:ascii="Times New Roman" w:hAnsi="Times New Roman" w:cs="Times New Roman"/>
+          <w:sz w:val="24"/>
+        </w:rPr>
+        <w:t xml:space="preserve"> </w:t>
+      </w:r>
+      <w:r>
+        <w:rPr>
+          <w:rFonts w:ascii="Times New Roman" w:hAnsi="Times New Roman" w:cs="Times New Roman"/>
+          <w:sz w:val="24"/>
+        </w:rPr>
+        <w:t>The class</w:t>
+      </w:r>
+      <w:r>
+        <w:rPr>
+          <w:rFonts w:ascii="Times New Roman" w:hAnsi="Times New Roman" w:cs="Times New Roman"/>
+          <w:sz w:val="24"/>
+        </w:rPr>
+        <w:t xml:space="preserve"> diagram can be seen in Figure 3</w:t>
+      </w:r>
+      <w:r>
+        <w:rPr>
+          <w:rFonts w:ascii="Times New Roman" w:hAnsi="Times New Roman" w:cs="Times New Roman"/>
+          <w:sz w:val="24"/>
+        </w:rPr>
+        <w:t xml:space="preserve">. </w:t>
+      </w:r>
+    </w:p>
+    <w:p>
+      <w:pPr>
+        <w:rPr>
+          <w:rFonts w:ascii="Times New Roman" w:hAnsi="Times New Roman" w:cs="Times New Roman"/>
+          <w:sz w:val="24"/>
+        </w:rPr>
+      </w:pPr>
+      <w:r>
+        <w:rPr>
+          <w:rFonts w:ascii="Times New Roman" w:hAnsi="Times New Roman" w:cs="Times New Roman"/>
+          <w:sz w:val="24"/>
+        </w:rPr>
+        <w:t xml:space="preserve">There will also be a Main </w:t>
+      </w:r>
+      <w:r>
+        <w:rPr>
+          <w:rFonts w:ascii="Times New Roman" w:hAnsi="Times New Roman" w:cs="Times New Roman"/>
+          <w:sz w:val="24"/>
+        </w:rPr>
+        <w:t>file</w:t>
+      </w:r>
+      <w:r>
+        <w:rPr>
+          <w:rFonts w:ascii="Times New Roman" w:hAnsi="Times New Roman" w:cs="Times New Roman"/>
+          <w:sz w:val="24"/>
+        </w:rPr>
+        <w:t xml:space="preserve"> that drives the program. It will create a </w:t>
       </w:r>
       <w:proofErr w:type="spellStart"/>
       <w:r>
@@ -302,14 +486,7 @@
           <w:rFonts w:ascii="Times New Roman" w:hAnsi="Times New Roman" w:cs="Times New Roman"/>
           <w:sz w:val="24"/>
         </w:rPr>
-        <w:t>R</w:t>
-      </w:r>
-      <w:r>
-        <w:rPr>
-          <w:rFonts w:ascii="Times New Roman" w:hAnsi="Times New Roman" w:cs="Times New Roman"/>
-          <w:sz w:val="24"/>
-        </w:rPr>
-        <w:t>equestProcess</w:t>
+        <w:t>RequestProcess</w:t>
       </w:r>
       <w:proofErr w:type="spellEnd"/>
       <w:r>
@@ -317,159 +494,6 @@
           <w:rFonts w:ascii="Times New Roman" w:hAnsi="Times New Roman" w:cs="Times New Roman"/>
           <w:sz w:val="24"/>
         </w:rPr>
-        <w:t xml:space="preserve"> module that handles taking in and parsing the input.</w:t>
-      </w:r>
-      <w:r>
-        <w:rPr>
-          <w:rFonts w:ascii="Times New Roman" w:hAnsi="Times New Roman" w:cs="Times New Roman"/>
-          <w:sz w:val="24"/>
-        </w:rPr>
-        <w:t xml:space="preserve"> This class will ensure the file passed in is a text file in the proper format.</w:t>
-      </w:r>
-      <w:r>
-        <w:rPr>
-          <w:rFonts w:ascii="Times New Roman" w:hAnsi="Times New Roman" w:cs="Times New Roman"/>
-          <w:sz w:val="24"/>
-        </w:rPr>
-        <w:t xml:space="preserve"> </w:t>
-      </w:r>
-      <w:r>
-        <w:rPr>
-          <w:rFonts w:ascii="Times New Roman" w:hAnsi="Times New Roman" w:cs="Times New Roman"/>
-          <w:sz w:val="24"/>
-        </w:rPr>
-        <w:t>As the input is taken in, new request objects will be created. The objects will</w:t>
-      </w:r>
-      <w:r>
-        <w:rPr>
-          <w:rFonts w:ascii="Times New Roman" w:hAnsi="Times New Roman" w:cs="Times New Roman"/>
-          <w:sz w:val="24"/>
-        </w:rPr>
-        <w:t xml:space="preserve"> be temporarily stored in a </w:t>
-      </w:r>
-      <w:proofErr w:type="spellStart"/>
-      <w:r>
-        <w:rPr>
-          <w:rFonts w:ascii="Times New Roman" w:hAnsi="Times New Roman" w:cs="Times New Roman"/>
-          <w:sz w:val="24"/>
-        </w:rPr>
-        <w:t>PriorityQ</w:t>
-      </w:r>
-      <w:proofErr w:type="spellEnd"/>
-      <w:r>
-        <w:rPr>
-          <w:rFonts w:ascii="Times New Roman" w:hAnsi="Times New Roman" w:cs="Times New Roman"/>
-          <w:sz w:val="24"/>
-        </w:rPr>
-        <w:t xml:space="preserve"> so that they can be sorted by submission time. After they have been sorted they will be stored back in a list. </w:t>
-      </w:r>
-      <w:r>
-        <w:rPr>
-          <w:rFonts w:ascii="Times New Roman" w:hAnsi="Times New Roman" w:cs="Times New Roman"/>
-          <w:sz w:val="24"/>
-        </w:rPr>
-        <w:t xml:space="preserve">After all the input is taken in and stored, the </w:t>
-      </w:r>
-      <w:r>
-        <w:rPr>
-          <w:rFonts w:ascii="Times New Roman" w:hAnsi="Times New Roman" w:cs="Times New Roman"/>
-          <w:sz w:val="24"/>
-        </w:rPr>
-        <w:t xml:space="preserve">processing of the list can begin. The program will simulate time passing by sleeping for one second intervals. After each second some processing </w:t>
-      </w:r>
-      <w:r>
-        <w:rPr>
-          <w:rFonts w:ascii="Times New Roman" w:hAnsi="Times New Roman" w:cs="Times New Roman"/>
-          <w:sz w:val="24"/>
-        </w:rPr>
-        <w:lastRenderedPageBreak/>
-        <w:t xml:space="preserve">of the planes waiting will happen. The program will calculate and update the actual start and end times for all requests that have been submitted, check to see if any of the requests have been completed (actual end time equal to current time), check to see if any new requests have been submitted, sort the list by request time and then re-calculate the actual start and end times incase new requests have been added. </w:t>
-      </w:r>
-      <w:r>
-        <w:rPr>
-          <w:rFonts w:ascii="Times New Roman" w:hAnsi="Times New Roman" w:cs="Times New Roman"/>
-          <w:sz w:val="24"/>
-        </w:rPr>
-        <w:t>All of this will happen in each time interval. At the end of the time interval the program will check to see if there any more requests to process and will end if there are not. The status of the list will also be pr</w:t>
-      </w:r>
-      <w:r>
-        <w:rPr>
-          <w:rFonts w:ascii="Times New Roman" w:hAnsi="Times New Roman" w:cs="Times New Roman"/>
-          <w:sz w:val="24"/>
-        </w:rPr>
-        <w:t>inted out on each time interval and the actual takeoff times of the planes will be printed out when all requests have been processed.</w:t>
-      </w:r>
-      <w:r>
-        <w:rPr>
-          <w:rFonts w:ascii="Times New Roman" w:hAnsi="Times New Roman" w:cs="Times New Roman"/>
-          <w:sz w:val="24"/>
-        </w:rPr>
-        <w:t xml:space="preserve"> </w:t>
-      </w:r>
-      <w:r>
-        <w:rPr>
-          <w:rFonts w:ascii="Times New Roman" w:hAnsi="Times New Roman" w:cs="Times New Roman"/>
-          <w:sz w:val="24"/>
-        </w:rPr>
-        <w:t>The class</w:t>
-      </w:r>
-      <w:r>
-        <w:rPr>
-          <w:rFonts w:ascii="Times New Roman" w:hAnsi="Times New Roman" w:cs="Times New Roman"/>
-          <w:sz w:val="24"/>
-        </w:rPr>
-        <w:t xml:space="preserve"> diagram can be seen in Figure 3</w:t>
-      </w:r>
-      <w:r>
-        <w:rPr>
-          <w:rFonts w:ascii="Times New Roman" w:hAnsi="Times New Roman" w:cs="Times New Roman"/>
-          <w:sz w:val="24"/>
-        </w:rPr>
-        <w:t xml:space="preserve">. </w:t>
-      </w:r>
-    </w:p>
-    <w:p>
-      <w:pPr>
-        <w:rPr>
-          <w:rFonts w:ascii="Times New Roman" w:hAnsi="Times New Roman" w:cs="Times New Roman"/>
-          <w:sz w:val="24"/>
-        </w:rPr>
-      </w:pPr>
-      <w:r>
-        <w:rPr>
-          <w:rFonts w:ascii="Times New Roman" w:hAnsi="Times New Roman" w:cs="Times New Roman"/>
-          <w:sz w:val="24"/>
-        </w:rPr>
-        <w:t xml:space="preserve">There will also be a Main </w:t>
-      </w:r>
-      <w:r>
-        <w:rPr>
-          <w:rFonts w:ascii="Times New Roman" w:hAnsi="Times New Roman" w:cs="Times New Roman"/>
-          <w:sz w:val="24"/>
-        </w:rPr>
-        <w:t>file</w:t>
-      </w:r>
-      <w:r>
-        <w:rPr>
-          <w:rFonts w:ascii="Times New Roman" w:hAnsi="Times New Roman" w:cs="Times New Roman"/>
-          <w:sz w:val="24"/>
-        </w:rPr>
-        <w:t xml:space="preserve"> that drives the program. It will create a </w:t>
-      </w:r>
-      <w:proofErr w:type="spellStart"/>
-      <w:r>
-        <w:rPr>
-          <w:rFonts w:ascii="Times New Roman" w:hAnsi="Times New Roman" w:cs="Times New Roman"/>
-          <w:sz w:val="24"/>
-        </w:rPr>
-        <w:t>RequestProcess</w:t>
-      </w:r>
-      <w:proofErr w:type="spellEnd"/>
-      <w:r>
-        <w:rPr>
-          <w:rFonts w:ascii="Times New Roman" w:hAnsi="Times New Roman" w:cs="Times New Roman"/>
-          <w:sz w:val="24"/>
-        </w:rPr>
         <w:t xml:space="preserve"> object </w:t>
       </w:r>
       <w:r>
@@ -485,14 +509,15 @@
           <w:i/>
           <w:sz w:val="24"/>
         </w:rPr>
-        <w:t>python Main.py input.</w:t>
-      </w:r>
-      <w:r>
-        <w:rPr>
-          <w:rFonts w:ascii="Times New Roman" w:hAnsi="Times New Roman" w:cs="Times New Roman"/>
-          <w:sz w:val="24"/>
-        </w:rPr>
-        <w:t>txt</w:t>
+        <w:t>python Main.py input</w:t>
+      </w:r>
+      <w:r>
+        <w:rPr>
+          <w:rFonts w:ascii="Times New Roman" w:hAnsi="Times New Roman" w:cs="Times New Roman"/>
+          <w:i/>
+          <w:sz w:val="24"/>
+        </w:rPr>
+        <w:t>.txt</w:t>
       </w:r>
       <w:r>
         <w:rPr>
@@ -566,8 +591,8 @@
         </w:rPr>
         <w:drawing>
           <wp:inline distT="0" distB="0" distL="0" distR="0" wp14:anchorId="319359C8" wp14:editId="7CE81270">
-            <wp:extent cx="1839600" cy="2745941"/>
-            <wp:effectExtent l="0" t="0" r="8255" b="0"/>
+            <wp:extent cx="1839600" cy="2739159"/>
+            <wp:effectExtent l="0" t="0" r="8255" b="4445"/>
             <wp:docPr id="1" name="Picture 1"/>
             <wp:cNvGraphicFramePr>
               <a:graphicFrameLocks xmlns:a="http://schemas.openxmlformats.org/drawingml/2006/main" noChangeAspect="1"/>
@@ -594,7 +619,7 @@
                   <pic:spPr>
                     <a:xfrm>
                       <a:off x="0" y="0"/>
-                      <a:ext cx="1839600" cy="2745941"/>
+                      <a:ext cx="1839600" cy="2739159"/>
                     </a:xfrm>
                     <a:prstGeom prst="rect">
                       <a:avLst/>
@@ -623,8 +648,8 @@
         </w:rPr>
         <w:drawing>
           <wp:inline distT="0" distB="0" distL="0" distR="0" wp14:anchorId="22D415B3" wp14:editId="3D513E6E">
-            <wp:extent cx="1655148" cy="1764170"/>
-            <wp:effectExtent l="0" t="0" r="2540" b="7620"/>
+            <wp:extent cx="1655148" cy="1449508"/>
+            <wp:effectExtent l="0" t="0" r="2540" b="0"/>
             <wp:docPr id="2" name="Picture 2"/>
             <wp:cNvGraphicFramePr>
               <a:graphicFrameLocks xmlns:a="http://schemas.openxmlformats.org/drawingml/2006/main" noChangeAspect="1"/>
@@ -651,7 +676,7 @@
                   <pic:spPr>
                     <a:xfrm>
                       <a:off x="0" y="0"/>
-                      <a:ext cx="1655148" cy="1764170"/>
+                      <a:ext cx="1655148" cy="1449508"/>
                     </a:xfrm>
                     <a:prstGeom prst="rect">
                       <a:avLst/>
@@ -791,8 +816,8 @@
         </w:rPr>
         <w:drawing>
           <wp:inline distT="0" distB="0" distL="0" distR="0" wp14:anchorId="3CBC2530" wp14:editId="18EB6E58">
-            <wp:extent cx="1885950" cy="2201976"/>
-            <wp:effectExtent l="0" t="0" r="0" b="8255"/>
+            <wp:extent cx="1829919" cy="2210956"/>
+            <wp:effectExtent l="0" t="0" r="0" b="0"/>
             <wp:docPr id="3" name="Picture 3"/>
             <wp:cNvGraphicFramePr>
               <a:graphicFrameLocks xmlns:a="http://schemas.openxmlformats.org/drawingml/2006/main" noChangeAspect="1"/>
@@ -819,7 +844,7 @@
                   <pic:spPr>
                     <a:xfrm>
                       <a:off x="0" y="0"/>
-                      <a:ext cx="1893641" cy="2210956"/>
+                      <a:ext cx="1829919" cy="2210956"/>
                     </a:xfrm>
                     <a:prstGeom prst="rect">
                       <a:avLst/>
@@ -1069,6 +1094,21 @@
           <w:sz w:val="24"/>
         </w:rPr>
         <w:t>10/21/16 – 5:37PM – Updated diagrams, added file validation and more detail about how requests are processed</w:t>
+      </w:r>
+    </w:p>
+    <w:p>
+      <w:pPr>
+        <w:rPr>
+          <w:rFonts w:ascii="Times New Roman" w:hAnsi="Times New Roman" w:cs="Times New Roman"/>
+          <w:sz w:val="24"/>
+        </w:rPr>
+      </w:pPr>
+      <w:r>
+        <w:rPr>
+          <w:rFonts w:ascii="Times New Roman" w:hAnsi="Times New Roman" w:cs="Times New Roman"/>
+          <w:sz w:val="24"/>
+        </w:rPr>
+        <w:t>10/25/16 – 1:36PM – Updated diagrams with changed variable names, added detail about csv files and clarified request process</w:t>
       </w:r>
       <w:bookmarkStart w:id="0" w:name="_GoBack"/>
       <w:bookmarkEnd w:id="0"/>

</xml_diff>